<commit_message>
completed week 2 work
</commit_message>
<xml_diff>
--- a/coursework stuff/what to do for week 2 page.docx
+++ b/coursework stuff/what to do for week 2 page.docx
@@ -26,8 +26,6 @@
         <w:t>When the page loads it will display buttons on the page cards that will take the user to any relevant articles for example if there is an article about the Chicago bulls then it will add a button to the Chicago bulls card so that when it is clicked it will be taken to the article (the buttons names will be the articles title) (need to add an articles path to the articles table)</w:t>
       </w:r>
     </w:p>
-    <w:p/>
-    <w:p/>
     <w:p>
       <w:r>
         <w:t xml:space="preserve">Create a videos table in database to be displayed on the articles </w:t>
@@ -64,7 +62,7 @@
       </w:pPr>
     </w:pPrDefault>
   </w:docDefaults>
-  <w:latentStyles w:defLockedState="0" w:defUIPriority="99" w:defSemiHidden="0" w:defUnhideWhenUsed="0" w:defQFormat="0" w:count="375">
+  <w:latentStyles w:defLockedState="0" w:defUIPriority="99" w:defSemiHidden="0" w:defUnhideWhenUsed="0" w:defQFormat="0" w:count="377">
     <w:lsdException w:name="Normal" w:uiPriority="0" w:qFormat="1"/>
     <w:lsdException w:name="heading 1" w:uiPriority="9" w:qFormat="1"/>
     <w:lsdException w:name="heading 2" w:semiHidden="1" w:uiPriority="9" w:unhideWhenUsed="1" w:qFormat="1"/>
@@ -170,7 +168,6 @@
     <w:lsdException w:name="HTML Sample" w:semiHidden="1" w:unhideWhenUsed="1"/>
     <w:lsdException w:name="HTML Typewriter" w:semiHidden="1" w:unhideWhenUsed="1"/>
     <w:lsdException w:name="HTML Variable" w:semiHidden="1" w:unhideWhenUsed="1"/>
-    <w:lsdException w:name="Normal Table" w:semiHidden="1" w:unhideWhenUsed="1"/>
     <w:lsdException w:name="annotation subject" w:semiHidden="1" w:unhideWhenUsed="1"/>
     <w:lsdException w:name="No List" w:semiHidden="1" w:unhideWhenUsed="1"/>
     <w:lsdException w:name="Outline List 1" w:semiHidden="1" w:unhideWhenUsed="1"/>
@@ -216,11 +213,9 @@
     <w:lsdException w:name="Table Subtle 1" w:semiHidden="1" w:unhideWhenUsed="1"/>
     <w:lsdException w:name="Table Subtle 2" w:semiHidden="1" w:unhideWhenUsed="1"/>
     <w:lsdException w:name="Table Web 1" w:semiHidden="1" w:unhideWhenUsed="1"/>
-    <w:lsdException w:name="Table Web 2" w:semiHidden="1" w:unhideWhenUsed="1"/>
     <w:lsdException w:name="Table Web 3" w:semiHidden="1" w:unhideWhenUsed="1"/>
     <w:lsdException w:name="Balloon Text" w:semiHidden="1" w:unhideWhenUsed="1"/>
     <w:lsdException w:name="Table Grid" w:uiPriority="39"/>
-    <w:lsdException w:name="Table Theme" w:semiHidden="1" w:unhideWhenUsed="1"/>
     <w:lsdException w:name="Placeholder Text" w:semiHidden="1"/>
     <w:lsdException w:name="No Spacing" w:uiPriority="1" w:qFormat="1"/>
     <w:lsdException w:name="Light Shading" w:uiPriority="60"/>
@@ -440,6 +435,8 @@
     <w:lsdException w:name="Smart Hyperlink" w:semiHidden="1" w:unhideWhenUsed="1"/>
     <w:lsdException w:name="Hashtag" w:semiHidden="1" w:unhideWhenUsed="1"/>
     <w:lsdException w:name="Unresolved Mention" w:semiHidden="1" w:unhideWhenUsed="1"/>
+    <w:lsdException w:name="Smart Link" w:semiHidden="1" w:unhideWhenUsed="1"/>
+    <w:lsdException w:name="Smart Link Error" w:semiHidden="1" w:unhideWhenUsed="1"/>
   </w:latentStyles>
   <w:style w:type="paragraph" w:default="1" w:styleId="Normal">
     <w:name w:val="Normal"/>

</xml_diff>